<commit_message>
DRC und ERC zu Checkliste hinzugefügt
</commit_message>
<xml_diff>
--- a/Dokumente/Layout-Checkliste.docx
+++ b/Dokumente/Layout-Checkliste.docx
@@ -14,15 +14,7 @@
         </w:tabs>
       </w:pPr>
       <w:r>
-        <w:t xml:space="preserve">Alle Stecker und Bauteile auf dem </w:t>
-      </w:r>
-      <w:proofErr w:type="spellStart"/>
-      <w:r>
-        <w:t>Toplayer</w:t>
-      </w:r>
-      <w:proofErr w:type="spellEnd"/>
-      <w:r>
-        <w:t>?</w:t>
+        <w:t>Alle Stecker und Bauteile auf dem Toplayer?</w:t>
       </w:r>
     </w:p>
     <w:p>
@@ -51,13 +43,8 @@
           <w:tab w:val="left" w:pos="993"/>
         </w:tabs>
       </w:pPr>
-      <w:proofErr w:type="spellStart"/>
-      <w:r>
-        <w:t>Abblockkondis</w:t>
-      </w:r>
-      <w:proofErr w:type="spellEnd"/>
-      <w:r>
-        <w:t xml:space="preserve"> in der Nähe der ICs?</w:t>
+      <w:r>
+        <w:t>Abblockkondis in der Nähe der ICs?</w:t>
       </w:r>
     </w:p>
     <w:p>
@@ -86,13 +73,8 @@
           <w:tab w:val="left" w:pos="993"/>
         </w:tabs>
       </w:pPr>
-      <w:proofErr w:type="spellStart"/>
-      <w:r>
-        <w:t>Kondis</w:t>
-      </w:r>
-      <w:proofErr w:type="spellEnd"/>
-      <w:r>
-        <w:t xml:space="preserve"> in der Nähe der Quarze?</w:t>
+      <w:r>
+        <w:t>Kondis in der Nähe der Quarze?</w:t>
       </w:r>
     </w:p>
     <w:p>
@@ -248,15 +230,7 @@
         </w:tabs>
       </w:pPr>
       <w:r>
-        <w:t xml:space="preserve">LCD Display korrekt? Breite Seite links auf dem </w:t>
-      </w:r>
-      <w:proofErr w:type="spellStart"/>
-      <w:r>
-        <w:t>Toplayer</w:t>
-      </w:r>
-      <w:proofErr w:type="spellEnd"/>
-      <w:r>
-        <w:t>.</w:t>
+        <w:t>LCD Display korrekt? Breite Seite links auf dem Toplayer.</w:t>
       </w:r>
     </w:p>
     <w:p>
@@ -356,51 +330,50 @@
         </w:tabs>
       </w:pPr>
       <w:r>
+        <w:t>ERC und DRC durchführen (fehlerfrei)</w:t>
+      </w:r>
+    </w:p>
+    <w:p>
+      <w:pPr>
+        <w:pStyle w:val="Listenabsatz"/>
+        <w:numPr>
+          <w:ilvl w:val="0"/>
+          <w:numId w:val="3"/>
+        </w:numPr>
+        <w:tabs>
+          <w:tab w:val="left" w:pos="993"/>
+        </w:tabs>
+      </w:pPr>
+      <w:r>
         <w:t xml:space="preserve">Beschriftungen, sinnvoll und klar? </w:t>
       </w:r>
       <w:r>
         <w:rPr>
           <w:b/>
         </w:rPr>
-        <w:t xml:space="preserve">(Layer 29 </w:t>
-      </w:r>
-      <w:proofErr w:type="spellStart"/>
+        <w:t>(Layer 29 tStop einschalten)</w:t>
+      </w:r>
+    </w:p>
+    <w:p>
+      <w:pPr>
+        <w:pStyle w:val="Listenabsatz"/>
+        <w:numPr>
+          <w:ilvl w:val="1"/>
+          <w:numId w:val="3"/>
+        </w:numPr>
+        <w:tabs>
+          <w:tab w:val="left" w:pos="993"/>
+        </w:tabs>
+      </w:pPr>
+      <w:r>
+        <w:t xml:space="preserve">Eigene Schriften auf </w:t>
+      </w:r>
       <w:r>
         <w:rPr>
           <w:b/>
         </w:rPr>
-        <w:t>tStop</w:t>
-      </w:r>
-      <w:proofErr w:type="spellEnd"/>
-      <w:r>
-        <w:rPr>
-          <w:b/>
-        </w:rPr>
-        <w:t xml:space="preserve"> einschalten)</w:t>
-      </w:r>
-    </w:p>
-    <w:p>
-      <w:pPr>
-        <w:pStyle w:val="Listenabsatz"/>
-        <w:numPr>
-          <w:ilvl w:val="1"/>
-          <w:numId w:val="3"/>
-        </w:numPr>
-        <w:tabs>
-          <w:tab w:val="left" w:pos="993"/>
-        </w:tabs>
-      </w:pPr>
-      <w:r>
-        <w:t xml:space="preserve">Eigene Schriften auf </w:t>
-      </w:r>
-      <w:proofErr w:type="spellStart"/>
-      <w:r>
-        <w:rPr>
-          <w:b/>
-        </w:rPr>
         <w:t>vector</w:t>
       </w:r>
-      <w:proofErr w:type="spellEnd"/>
       <w:r>
         <w:t xml:space="preserve"> eingestellt?</w:t>
       </w:r>
@@ -697,21 +670,7 @@
         <w:rPr>
           <w:lang w:val="de-CH"/>
         </w:rPr>
-        <w:t xml:space="preserve">Sensoren und Potis mit ADC-Nummer und </w:t>
-      </w:r>
-      <w:proofErr w:type="spellStart"/>
-      <w:r>
-        <w:rPr>
-          <w:lang w:val="de-CH"/>
-        </w:rPr>
-        <w:t>Pinnummer</w:t>
-      </w:r>
-      <w:proofErr w:type="spellEnd"/>
-      <w:r>
-        <w:rPr>
-          <w:lang w:val="de-CH"/>
-        </w:rPr>
-        <w:t xml:space="preserve"> beschriftet? Z.B für R1: «ADC8 (PK0)» </w:t>
+        <w:t xml:space="preserve">Sensoren und Potis mit ADC-Nummer und Pinnummer beschriftet? Z.B für R1: «ADC8 (PK0)» </w:t>
       </w:r>
     </w:p>
     <w:p/>

</xml_diff>